<commit_message>
- Updated the interface signature for AppendChartData to use a content control name instead of bookmark name - Added the chart to a content control in the template file - Extract method - code that gets the content control by tag name and throws errors if if cant be found. This is so that the same code can be used by AppendChartData
</commit_message>
<xml_diff>
--- a/fce_partial_template.docx
+++ b/fce_partial_template.docx
@@ -281,35 +281,37 @@
         <w:t>Below are the interpreted results of all clerical work samples over time represented graphically.</w:t>
       </w:r>
     </w:p>
+    <w:sdt>
+      <w:sdtPr>
+        <w:tag w:val="ClericalProductivityChart"/>
+        <w:id w:val="694181876"/>
+        <w:placeholder>
+          <w:docPart w:val="DefaultPlaceholder_22675703"/>
+        </w:placeholder>
+      </w:sdtPr>
+      <w:sdtContent>
+        <w:p>
+          <w:r>
+            <w:drawing>
+              <wp:inline distT="0" distB="0" distL="0" distR="0">
+                <wp:extent cx="5593080" cy="3697605"/>
+                <wp:effectExtent l="0" t="0" r="0" b="0"/>
+                <wp:docPr id="2" name="Object 1"/>
+                <wp:cNvGraphicFramePr>
+                  <a:graphicFrameLocks xmlns:a="http://schemas.openxmlformats.org/drawingml/2006/main" noChangeAspect="1"/>
+                </wp:cNvGraphicFramePr>
+                <a:graphic xmlns:a="http://schemas.openxmlformats.org/drawingml/2006/main">
+                  <a:graphicData uri="http://schemas.openxmlformats.org/drawingml/2006/chart">
+                    <c:chart xmlns:c="http://schemas.openxmlformats.org/drawingml/2006/chart" xmlns:r="http://schemas.openxmlformats.org/officeDocument/2006/relationships" r:id="rId5"/>
+                  </a:graphicData>
+                </a:graphic>
+              </wp:inline>
+            </w:drawing>
+          </w:r>
+        </w:p>
+      </w:sdtContent>
+    </w:sdt>
     <w:p/>
-    <w:p>
-      <w:bookmarkStart w:id="0" w:name="ClericalProductivityChart"/>
-      <w:r>
-        <w:rPr>
-          <w:rFonts w:ascii="Century Gothic" w:hAnsi="Century Gothic"/>
-          <w:noProof/>
-          <w:sz w:val="18"/>
-          <w:szCs w:val="18"/>
-          <w:lang w:val="en-ZW" w:eastAsia="en-ZW"/>
-        </w:rPr>
-        <w:drawing>
-          <wp:inline distT="0" distB="0" distL="0" distR="0">
-            <wp:extent cx="5593080" cy="3697605"/>
-            <wp:effectExtent l="0" t="0" r="0" b="0"/>
-            <wp:docPr id="2" name="Object 1"/>
-            <wp:cNvGraphicFramePr>
-              <a:graphicFrameLocks xmlns:a="http://schemas.openxmlformats.org/drawingml/2006/main" noChangeAspect="1"/>
-            </wp:cNvGraphicFramePr>
-            <a:graphic xmlns:a="http://schemas.openxmlformats.org/drawingml/2006/main">
-              <a:graphicData uri="http://schemas.openxmlformats.org/drawingml/2006/chart">
-                <c:chart xmlns:c="http://schemas.openxmlformats.org/drawingml/2006/chart" xmlns:r="http://schemas.openxmlformats.org/officeDocument/2006/relationships" r:id="rId5"/>
-              </a:graphicData>
-            </a:graphic>
-          </wp:inline>
-        </w:drawing>
-      </w:r>
-      <w:bookmarkEnd w:id="0"/>
-    </w:p>
     <w:p>
       <w:pPr>
         <w:pStyle w:val="BodyText"/>
@@ -776,7 +778,7 @@
           <a:lstStyle/>
           <a:p>
             <a:pPr>
-              <a:defRPr lang="en-US" sz="923" b="1" i="0" u="none" strike="noStrike" baseline="0">
+              <a:defRPr sz="923" b="1" i="0" u="none" strike="noStrike" baseline="0">
                 <a:solidFill>
                   <a:srgbClr val="000000"/>
                 </a:solidFill>
@@ -786,7 +788,7 @@
               </a:defRPr>
             </a:pPr>
             <a:r>
-              <a:rPr lang="en-US"/>
+              <a:rPr lang="en-ZW"/>
               <a:t>Clerical Productivity</a:t>
             </a:r>
           </a:p>
@@ -796,8 +798,8 @@
         <c:manualLayout>
           <c:xMode val="edge"/>
           <c:yMode val="edge"/>
-          <c:x val="0.39415041782730142"/>
-          <c:y val="1.9067796610169541E-2"/>
+          <c:x val="0.39415041782729865"/>
+          <c:y val="1.906779661016951E-2"/>
         </c:manualLayout>
       </c:layout>
       <c:spPr>
@@ -813,10 +815,10 @@
           <c:layoutTarget val="inner"/>
           <c:xMode val="edge"/>
           <c:yMode val="edge"/>
-          <c:x val="0.10863509749303622"/>
-          <c:y val="0.16313559322033888"/>
-          <c:w val="0.85933147632312812"/>
-          <c:h val="0.61652542372881836"/>
+          <c:x val="0.10724233983286909"/>
+          <c:y val="0.16101694915254255"/>
+          <c:w val="0.85933147632312112"/>
+          <c:h val="0.61652542372881436"/>
         </c:manualLayout>
       </c:layout>
       <c:lineChart>
@@ -860,19 +862,19 @@
           </c:marker>
           <c:cat>
             <c:numRef>
-              <c:f>Sheet1!$B$1</c:f>
+              <c:f>Sheet1!$B$1:$G$1</c:f>
               <c:numCache>
                 <c:formatCode>General</c:formatCode>
-                <c:ptCount val="1"/>
+                <c:ptCount val="6"/>
               </c:numCache>
             </c:numRef>
           </c:cat>
           <c:val>
             <c:numRef>
-              <c:f>Sheet1!$B$2</c:f>
+              <c:f>Sheet1!$B$2:$G$2</c:f>
               <c:numCache>
                 <c:formatCode>General</c:formatCode>
-                <c:ptCount val="1"/>
+                <c:ptCount val="6"/>
               </c:numCache>
             </c:numRef>
           </c:val>
@@ -916,29 +918,29 @@
           </c:marker>
           <c:cat>
             <c:numRef>
-              <c:f>Sheet1!$B$1</c:f>
+              <c:f>Sheet1!$B$1:$G$1</c:f>
               <c:numCache>
                 <c:formatCode>General</c:formatCode>
-                <c:ptCount val="1"/>
+                <c:ptCount val="6"/>
               </c:numCache>
             </c:numRef>
           </c:cat>
           <c:val>
             <c:numRef>
-              <c:f>Sheet1!$B$3</c:f>
+              <c:f>Sheet1!$B$3:$G$3</c:f>
               <c:numCache>
                 <c:formatCode>General</c:formatCode>
-                <c:ptCount val="1"/>
+                <c:ptCount val="6"/>
               </c:numCache>
             </c:numRef>
           </c:val>
         </c:ser>
         <c:marker val="1"/>
-        <c:axId val="106302464"/>
-        <c:axId val="106317312"/>
+        <c:axId val="137377280"/>
+        <c:axId val="137388032"/>
       </c:lineChart>
       <c:catAx>
-        <c:axId val="106302464"/>
+        <c:axId val="137377280"/>
         <c:scaling>
           <c:orientation val="minMax"/>
         </c:scaling>
@@ -950,7 +952,7 @@
               <a:lstStyle/>
               <a:p>
                 <a:pPr>
-                  <a:defRPr lang="en-US" sz="798" b="1" i="0" u="none" strike="noStrike" baseline="0">
+                  <a:defRPr sz="798" b="1" i="0" u="none" strike="noStrike" baseline="0">
                     <a:solidFill>
                       <a:srgbClr val="000000"/>
                     </a:solidFill>
@@ -960,7 +962,7 @@
                   </a:defRPr>
                 </a:pPr>
                 <a:r>
-                  <a:rPr lang="en-US"/>
+                  <a:rPr lang="en-ZW"/>
                   <a:t>Work Sample in Order of Execution</a:t>
                 </a:r>
               </a:p>
@@ -970,8 +972,8 @@
             <c:manualLayout>
               <c:xMode val="edge"/>
               <c:yMode val="edge"/>
-              <c:x val="0.37604456824512722"/>
-              <c:y val="0.89406779661017366"/>
+              <c:x val="0.37604456824512567"/>
+              <c:y val="0.89406779661016955"/>
             </c:manualLayout>
           </c:layout>
           <c:spPr>
@@ -996,7 +998,7 @@
           <a:lstStyle/>
           <a:p>
             <a:pPr rtl="0">
-              <a:defRPr lang="en-US" sz="624" b="1" i="0" u="none" strike="noStrike" baseline="0">
+              <a:defRPr sz="624" b="1" i="0" u="none" strike="noStrike" baseline="0">
                 <a:solidFill>
                   <a:srgbClr val="000000"/>
                 </a:solidFill>
@@ -1008,7 +1010,7 @@
             <a:endParaRPr lang="en-US"/>
           </a:p>
         </c:txPr>
-        <c:crossAx val="106317312"/>
+        <c:crossAx val="137388032"/>
         <c:crosses val="autoZero"/>
         <c:auto val="1"/>
         <c:lblAlgn val="ctr"/>
@@ -1017,7 +1019,7 @@
         <c:tickMarkSkip val="1"/>
       </c:catAx>
       <c:valAx>
-        <c:axId val="106317312"/>
+        <c:axId val="137388032"/>
         <c:scaling>
           <c:orientation val="minMax"/>
           <c:max val="4"/>
@@ -1040,7 +1042,7 @@
               <a:lstStyle/>
               <a:p>
                 <a:pPr>
-                  <a:defRPr lang="en-US" sz="823" b="1" i="0" u="none" strike="noStrike" baseline="0">
+                  <a:defRPr sz="823" b="1" i="0" u="none" strike="noStrike" baseline="0">
                     <a:solidFill>
                       <a:srgbClr val="000000"/>
                     </a:solidFill>
@@ -1050,7 +1052,7 @@
                   </a:defRPr>
                 </a:pPr>
                 <a:r>
-                  <a:rPr lang="en-US"/>
+                  <a:rPr lang="en-ZW"/>
                   <a:t>Interpreted Score</a:t>
                 </a:r>
               </a:p>
@@ -1060,8 +1062,8 @@
             <c:manualLayout>
               <c:xMode val="edge"/>
               <c:yMode val="edge"/>
-              <c:x val="4.7353760445682534E-2"/>
-              <c:y val="0.34322033898305288"/>
+              <c:x val="4.73537604456825E-2"/>
+              <c:y val="0.34533898305084848"/>
             </c:manualLayout>
           </c:layout>
           <c:spPr>
@@ -1086,7 +1088,7 @@
           <a:lstStyle/>
           <a:p>
             <a:pPr>
-              <a:defRPr lang="en-US" sz="798" b="0" i="0" u="none" strike="noStrike" baseline="0">
+              <a:defRPr sz="798" b="0" i="0" u="none" strike="noStrike" baseline="0">
                 <a:solidFill>
                   <a:srgbClr val="000000"/>
                 </a:solidFill>
@@ -1098,7 +1100,7 @@
             <a:endParaRPr lang="en-US"/>
           </a:p>
         </c:txPr>
-        <c:crossAx val="106302464"/>
+        <c:crossAx val="137377280"/>
         <c:crosses val="autoZero"/>
         <c:crossBetween val="between"/>
         <c:majorUnit val="1"/>
@@ -1121,8 +1123,8 @@
         <c:manualLayout>
           <c:xMode val="edge"/>
           <c:yMode val="edge"/>
-          <c:x val="0.71866295264623969"/>
-          <c:y val="0.88559322033898524"/>
+          <c:x val="0.7172701949860727"/>
+          <c:y val="0.87923728813559365"/>
           <c:w val="0.15181058495821728"/>
           <c:h val="9.110169491525423E-2"/>
         </c:manualLayout>
@@ -1141,7 +1143,7 @@
         <a:lstStyle/>
         <a:p>
           <a:pPr>
-            <a:defRPr lang="en-US" sz="734" b="1" i="0" u="none" strike="noStrike" baseline="0">
+            <a:defRPr sz="734" b="1" i="0" u="none" strike="noStrike" baseline="0">
               <a:solidFill>
                 <a:srgbClr val="000000"/>
               </a:solidFill>
@@ -1322,10 +1324,12 @@
     <w:rsid w:val="00720565"/>
     <w:rsid w:val="00801C40"/>
     <w:rsid w:val="008150DE"/>
+    <w:rsid w:val="009F7973"/>
     <w:rsid w:val="00A51CEE"/>
     <w:rsid w:val="00A80B63"/>
     <w:rsid w:val="00AB7CFD"/>
     <w:rsid w:val="00CE7A22"/>
+    <w:rsid w:val="00CF3D79"/>
     <w:rsid w:val="00D13F76"/>
     <w:rsid w:val="00E913C4"/>
     <w:rsid w:val="00F65505"/>

</xml_diff>